<commit_message>
made changes in frd and added one more flow diagram draw.io file
</commit_message>
<xml_diff>
--- a/Nitesh/Loans4sme/FRD_WireFrame.docx
+++ b/Nitesh/Loans4sme/FRD_WireFrame.docx
@@ -1222,7 +1222,19 @@
         <w:pStyle w:val="Heading1"/>
       </w:pPr>
       <w:r>
-        <w:t>Update background check status</w:t>
+        <w:t xml:space="preserve">Update </w:t>
+      </w:r>
+      <w:r>
+        <w:t>‘</w:t>
+      </w:r>
+      <w:r>
+        <w:t>background check</w:t>
+      </w:r>
+      <w:r>
+        <w:t>’</w:t>
+      </w:r>
+      <w:r>
+        <w:t xml:space="preserve"> status</w:t>
       </w:r>
     </w:p>
     <w:p/>
@@ -1292,13 +1304,34 @@
         <w:t>On approval loan</w:t>
       </w:r>
       <w:r>
-        <w:t xml:space="preserve"> a</w:t>
-      </w:r>
-      <w:r>
         <w:t xml:space="preserve"> </w:t>
       </w:r>
-      <w:r>
-        <w:t>mail</w:t>
+    </w:p>
+    <w:p>
+      <w:pPr>
+        <w:pStyle w:val="ListParagraph"/>
+        <w:numPr>
+          <w:ilvl w:val="0"/>
+          <w:numId w:val="2"/>
+        </w:numPr>
+      </w:pPr>
+      <w:r>
+        <w:t>Mandate letter is generated by system and attached to this loan request which can be downloaded from View loan request page.</w:t>
+      </w:r>
+    </w:p>
+    <w:p>
+      <w:pPr>
+        <w:pStyle w:val="ListParagraph"/>
+        <w:numPr>
+          <w:ilvl w:val="0"/>
+          <w:numId w:val="2"/>
+        </w:numPr>
+      </w:pPr>
+      <w:r>
+        <w:t>M</w:t>
+      </w:r>
+      <w:r>
+        <w:t>ail</w:t>
       </w:r>
       <w:r>
         <w:t xml:space="preserve"> is send to buyer</w:t>
@@ -1312,6 +1345,7 @@
         <w:pStyle w:val="Heading1"/>
       </w:pPr>
       <w:r>
+        <w:lastRenderedPageBreak/>
         <w:t>Document upload page.</w:t>
       </w:r>
     </w:p>
@@ -1322,9 +1356,9 @@
         </w:rPr>
         <w:drawing>
           <wp:inline distT="0" distB="0" distL="0" distR="0">
-            <wp:extent cx="2114550" cy="2200275"/>
-            <wp:effectExtent l="19050" t="0" r="0" b="0"/>
-            <wp:docPr id="34" name="Picture 34"/>
+            <wp:extent cx="5731510" cy="4687781"/>
+            <wp:effectExtent l="19050" t="0" r="2540" b="0"/>
+            <wp:docPr id="2" name="Picture 1"/>
             <wp:cNvGraphicFramePr>
               <a:graphicFrameLocks xmlns:a="http://schemas.openxmlformats.org/drawingml/2006/main" noChangeAspect="1"/>
             </wp:cNvGraphicFramePr>
@@ -1332,7 +1366,7 @@
               <a:graphicData uri="http://schemas.openxmlformats.org/drawingml/2006/picture">
                 <pic:pic xmlns:pic="http://schemas.openxmlformats.org/drawingml/2006/picture">
                   <pic:nvPicPr>
-                    <pic:cNvPr id="0" name="Picture 34"/>
+                    <pic:cNvPr id="0" name="Picture 1"/>
                     <pic:cNvPicPr>
                       <a:picLocks noChangeAspect="1" noChangeArrowheads="1"/>
                     </pic:cNvPicPr>
@@ -1347,7 +1381,7 @@
                   <pic:spPr bwMode="auto">
                     <a:xfrm>
                       <a:off x="0" y="0"/>
-                      <a:ext cx="2114550" cy="2200275"/>
+                      <a:ext cx="5731510" cy="4687781"/>
                     </a:xfrm>
                     <a:prstGeom prst="rect">
                       <a:avLst/>
@@ -1383,7 +1417,6 @@
     </w:p>
     <w:p>
       <w:r>
-        <w:lastRenderedPageBreak/>
         <w:t>Document dropdown will contain documents that are mandatory and not uploaded. When all the mandatory documents are uploaded document dropdown and upload document button is disabled and loan request is forwarded to credit checker.</w:t>
       </w:r>
     </w:p>
@@ -1401,6 +1434,7 @@
         <w:rPr>
           <w:noProof/>
         </w:rPr>
+        <w:lastRenderedPageBreak/>
         <w:drawing>
           <wp:inline distT="0" distB="0" distL="0" distR="0">
             <wp:extent cx="5731510" cy="1981791"/>
@@ -1461,13 +1495,115 @@
       <w:pPr>
         <w:pStyle w:val="Heading1"/>
       </w:pPr>
+      <w:proofErr w:type="gramStart"/>
+      <w:r>
+        <w:t>Credit checker request additional info.</w:t>
+      </w:r>
+      <w:proofErr w:type="gramEnd"/>
+    </w:p>
+    <w:p>
+      <w:r>
+        <w:rPr>
+          <w:noProof/>
+        </w:rPr>
+        <w:drawing>
+          <wp:inline distT="0" distB="0" distL="0" distR="0">
+            <wp:extent cx="5731510" cy="3125504"/>
+            <wp:effectExtent l="19050" t="0" r="2540" b="0"/>
+            <wp:docPr id="4" name="Picture 4"/>
+            <wp:cNvGraphicFramePr>
+              <a:graphicFrameLocks xmlns:a="http://schemas.openxmlformats.org/drawingml/2006/main" noChangeAspect="1"/>
+            </wp:cNvGraphicFramePr>
+            <a:graphic xmlns:a="http://schemas.openxmlformats.org/drawingml/2006/main">
+              <a:graphicData uri="http://schemas.openxmlformats.org/drawingml/2006/picture">
+                <pic:pic xmlns:pic="http://schemas.openxmlformats.org/drawingml/2006/picture">
+                  <pic:nvPicPr>
+                    <pic:cNvPr id="0" name="Picture 4"/>
+                    <pic:cNvPicPr>
+                      <a:picLocks noChangeAspect="1" noChangeArrowheads="1"/>
+                    </pic:cNvPicPr>
+                  </pic:nvPicPr>
+                  <pic:blipFill>
+                    <a:blip r:embed="rId24"/>
+                    <a:srcRect/>
+                    <a:stretch>
+                      <a:fillRect/>
+                    </a:stretch>
+                  </pic:blipFill>
+                  <pic:spPr bwMode="auto">
+                    <a:xfrm>
+                      <a:off x="0" y="0"/>
+                      <a:ext cx="5731510" cy="3125504"/>
+                    </a:xfrm>
+                    <a:prstGeom prst="rect">
+                      <a:avLst/>
+                    </a:prstGeom>
+                    <a:noFill/>
+                    <a:ln w="9525">
+                      <a:noFill/>
+                      <a:miter lim="800000"/>
+                      <a:headEnd/>
+                      <a:tailEnd/>
+                    </a:ln>
+                  </pic:spPr>
+                </pic:pic>
+              </a:graphicData>
+            </a:graphic>
+          </wp:inline>
+        </w:drawing>
+      </w:r>
       <w:r>
         <w:t xml:space="preserve"> </w:t>
       </w:r>
       <w:r>
         <w:t xml:space="preserve"> </w:t>
       </w:r>
-      <w:r>
+    </w:p>
+    <w:p>
+      <w:r>
+        <w:t>Credit checker can request additional info for loan request by filling this from for the selected loan request. Only those loan request mapped to credit checker will be visible in loan request dropdown.</w:t>
+      </w:r>
+    </w:p>
+    <w:p>
+      <w:r>
+        <w:t xml:space="preserve">On click of submit. </w:t>
+      </w:r>
+    </w:p>
+    <w:p>
+      <w:pPr>
+        <w:pStyle w:val="ListParagraph"/>
+        <w:numPr>
+          <w:ilvl w:val="0"/>
+          <w:numId w:val="3"/>
+        </w:numPr>
+      </w:pPr>
+      <w:r>
+        <w:t xml:space="preserve">This request will be visible in Action request list on borrower/sales representative screen. </w:t>
+      </w:r>
+    </w:p>
+    <w:p>
+      <w:pPr>
+        <w:pStyle w:val="ListParagraph"/>
+        <w:numPr>
+          <w:ilvl w:val="0"/>
+          <w:numId w:val="3"/>
+        </w:numPr>
+      </w:pPr>
+      <w:r>
+        <w:t xml:space="preserve">This request will be removed for Credit checker approve reject loan request list. </w:t>
+      </w:r>
+    </w:p>
+    <w:p>
+      <w:r>
+        <w:t>Borrower or respective sales representative will complete specific action after which again this request will be visible to Credit checker approve reject list.</w:t>
+      </w:r>
+    </w:p>
+    <w:p>
+      <w:pPr>
+        <w:pStyle w:val="Heading1"/>
+      </w:pPr>
+      <w:r>
+        <w:lastRenderedPageBreak/>
         <w:t>Credit checker Generate executive summary report.</w:t>
       </w:r>
     </w:p>
@@ -1494,7 +1630,7 @@
                     </pic:cNvPicPr>
                   </pic:nvPicPr>
                   <pic:blipFill>
-                    <a:blip r:embed="rId24"/>
+                    <a:blip r:embed="rId25"/>
                     <a:srcRect/>
                     <a:stretch>
                       <a:fillRect/>
@@ -1528,7 +1664,6 @@
         <w:rPr>
           <w:noProof/>
         </w:rPr>
-        <w:lastRenderedPageBreak/>
         <w:drawing>
           <wp:inline distT="0" distB="0" distL="0" distR="0">
             <wp:extent cx="5731510" cy="4279751"/>
@@ -1547,7 +1682,7 @@
                     </pic:cNvPicPr>
                   </pic:nvPicPr>
                   <pic:blipFill>
-                    <a:blip r:embed="rId25"/>
+                    <a:blip r:embed="rId26"/>
                     <a:srcRect/>
                     <a:stretch>
                       <a:fillRect/>
@@ -1603,6 +1738,7 @@
         <w:pStyle w:val="Heading1"/>
       </w:pPr>
       <w:r>
+        <w:lastRenderedPageBreak/>
         <w:t>Lender approve rejects screen</w:t>
       </w:r>
     </w:p>
@@ -1634,7 +1770,7 @@
                     </pic:cNvPicPr>
                   </pic:nvPicPr>
                   <pic:blipFill>
-                    <a:blip r:embed="rId26"/>
+                    <a:blip r:embed="rId27"/>
                     <a:srcRect/>
                     <a:stretch>
                       <a:fillRect/>
@@ -1673,7 +1809,6 @@
         <w:rPr>
           <w:noProof/>
         </w:rPr>
-        <w:lastRenderedPageBreak/>
         <w:drawing>
           <wp:inline distT="0" distB="0" distL="0" distR="0">
             <wp:extent cx="5731510" cy="3628826"/>
@@ -1692,7 +1827,7 @@
                     </pic:cNvPicPr>
                   </pic:nvPicPr>
                   <pic:blipFill>
-                    <a:blip r:embed="rId27"/>
+                    <a:blip r:embed="rId28"/>
                     <a:srcRect/>
                     <a:stretch>
                       <a:fillRect/>
@@ -1721,58 +1856,7 @@
         </w:drawing>
       </w:r>
     </w:p>
-    <w:p>
-      <w:r>
-        <w:rPr>
-          <w:noProof/>
-        </w:rPr>
-        <w:drawing>
-          <wp:inline distT="0" distB="0" distL="0" distR="0">
-            <wp:extent cx="5731510" cy="3932381"/>
-            <wp:effectExtent l="19050" t="0" r="2540" b="0"/>
-            <wp:docPr id="55" name="Picture 55"/>
-            <wp:cNvGraphicFramePr>
-              <a:graphicFrameLocks xmlns:a="http://schemas.openxmlformats.org/drawingml/2006/main" noChangeAspect="1"/>
-            </wp:cNvGraphicFramePr>
-            <a:graphic xmlns:a="http://schemas.openxmlformats.org/drawingml/2006/main">
-              <a:graphicData uri="http://schemas.openxmlformats.org/drawingml/2006/picture">
-                <pic:pic xmlns:pic="http://schemas.openxmlformats.org/drawingml/2006/picture">
-                  <pic:nvPicPr>
-                    <pic:cNvPr id="0" name="Picture 55"/>
-                    <pic:cNvPicPr>
-                      <a:picLocks noChangeAspect="1" noChangeArrowheads="1"/>
-                    </pic:cNvPicPr>
-                  </pic:nvPicPr>
-                  <pic:blipFill>
-                    <a:blip r:embed="rId28"/>
-                    <a:srcRect/>
-                    <a:stretch>
-                      <a:fillRect/>
-                    </a:stretch>
-                  </pic:blipFill>
-                  <pic:spPr bwMode="auto">
-                    <a:xfrm>
-                      <a:off x="0" y="0"/>
-                      <a:ext cx="5731510" cy="3932381"/>
-                    </a:xfrm>
-                    <a:prstGeom prst="rect">
-                      <a:avLst/>
-                    </a:prstGeom>
-                    <a:noFill/>
-                    <a:ln w="9525">
-                      <a:noFill/>
-                      <a:miter lim="800000"/>
-                      <a:headEnd/>
-                      <a:tailEnd/>
-                    </a:ln>
-                  </pic:spPr>
-                </pic:pic>
-              </a:graphicData>
-            </a:graphic>
-          </wp:inline>
-        </w:drawing>
-      </w:r>
-    </w:p>
+    <w:p/>
     <w:p>
       <w:r>
         <w:t>Lender either selects</w:t>
@@ -1786,7 +1870,6 @@
     </w:p>
     <w:p>
       <w:r>
-        <w:lastRenderedPageBreak/>
         <w:t>On click of request document ’Document requested successfully’ message is displayed on the screen and this loan request will be visible to borrower or respective sales representative for document upload. Lender can only ones request for document.</w:t>
       </w:r>
     </w:p>
@@ -1822,6 +1905,7 @@
           </w:tcPr>
           <w:p>
             <w:r>
+              <w:lastRenderedPageBreak/>
               <w:t>System Admin</w:t>
             </w:r>
           </w:p>
@@ -1943,6 +2027,232 @@
 <file path=word/numbering.xml><?xml version="1.0" encoding="utf-8"?>
 <w:numbering xmlns:ve="http://schemas.openxmlformats.org/markup-compatibility/2006" xmlns:o="urn:schemas-microsoft-com:office:office" xmlns:r="http://schemas.openxmlformats.org/officeDocument/2006/relationships" xmlns:m="http://schemas.openxmlformats.org/officeDocument/2006/math" xmlns:v="urn:schemas-microsoft-com:vml" xmlns:wp="http://schemas.openxmlformats.org/drawingml/2006/wordprocessingDrawing" xmlns:w10="urn:schemas-microsoft-com:office:word" xmlns:w="http://schemas.openxmlformats.org/wordprocessingml/2006/main" xmlns:wne="http://schemas.microsoft.com/office/word/2006/wordml">
   <w:abstractNum w:abstractNumId="0">
+    <w:nsid w:val="10665B0B"/>
+    <w:multiLevelType w:val="hybridMultilevel"/>
+    <w:tmpl w:val="F0826452"/>
+    <w:lvl w:ilvl="0" w:tplc="40090001">
+      <w:start w:val="1"/>
+      <w:numFmt w:val="bullet"/>
+      <w:lvlText w:val=""/>
+      <w:lvlJc w:val="left"/>
+      <w:pPr>
+        <w:ind w:left="720" w:hanging="360"/>
+      </w:pPr>
+      <w:rPr>
+        <w:rFonts w:ascii="Symbol" w:hAnsi="Symbol" w:hint="default"/>
+      </w:rPr>
+    </w:lvl>
+    <w:lvl w:ilvl="1" w:tplc="40090003" w:tentative="1">
+      <w:start w:val="1"/>
+      <w:numFmt w:val="bullet"/>
+      <w:lvlText w:val="o"/>
+      <w:lvlJc w:val="left"/>
+      <w:pPr>
+        <w:ind w:left="1440" w:hanging="360"/>
+      </w:pPr>
+      <w:rPr>
+        <w:rFonts w:ascii="Courier New" w:hAnsi="Courier New" w:cs="Courier New" w:hint="default"/>
+      </w:rPr>
+    </w:lvl>
+    <w:lvl w:ilvl="2" w:tplc="40090005" w:tentative="1">
+      <w:start w:val="1"/>
+      <w:numFmt w:val="bullet"/>
+      <w:lvlText w:val=""/>
+      <w:lvlJc w:val="left"/>
+      <w:pPr>
+        <w:ind w:left="2160" w:hanging="360"/>
+      </w:pPr>
+      <w:rPr>
+        <w:rFonts w:ascii="Wingdings" w:hAnsi="Wingdings" w:hint="default"/>
+      </w:rPr>
+    </w:lvl>
+    <w:lvl w:ilvl="3" w:tplc="40090001" w:tentative="1">
+      <w:start w:val="1"/>
+      <w:numFmt w:val="bullet"/>
+      <w:lvlText w:val=""/>
+      <w:lvlJc w:val="left"/>
+      <w:pPr>
+        <w:ind w:left="2880" w:hanging="360"/>
+      </w:pPr>
+      <w:rPr>
+        <w:rFonts w:ascii="Symbol" w:hAnsi="Symbol" w:hint="default"/>
+      </w:rPr>
+    </w:lvl>
+    <w:lvl w:ilvl="4" w:tplc="40090003" w:tentative="1">
+      <w:start w:val="1"/>
+      <w:numFmt w:val="bullet"/>
+      <w:lvlText w:val="o"/>
+      <w:lvlJc w:val="left"/>
+      <w:pPr>
+        <w:ind w:left="3600" w:hanging="360"/>
+      </w:pPr>
+      <w:rPr>
+        <w:rFonts w:ascii="Courier New" w:hAnsi="Courier New" w:cs="Courier New" w:hint="default"/>
+      </w:rPr>
+    </w:lvl>
+    <w:lvl w:ilvl="5" w:tplc="40090005" w:tentative="1">
+      <w:start w:val="1"/>
+      <w:numFmt w:val="bullet"/>
+      <w:lvlText w:val=""/>
+      <w:lvlJc w:val="left"/>
+      <w:pPr>
+        <w:ind w:left="4320" w:hanging="360"/>
+      </w:pPr>
+      <w:rPr>
+        <w:rFonts w:ascii="Wingdings" w:hAnsi="Wingdings" w:hint="default"/>
+      </w:rPr>
+    </w:lvl>
+    <w:lvl w:ilvl="6" w:tplc="40090001" w:tentative="1">
+      <w:start w:val="1"/>
+      <w:numFmt w:val="bullet"/>
+      <w:lvlText w:val=""/>
+      <w:lvlJc w:val="left"/>
+      <w:pPr>
+        <w:ind w:left="5040" w:hanging="360"/>
+      </w:pPr>
+      <w:rPr>
+        <w:rFonts w:ascii="Symbol" w:hAnsi="Symbol" w:hint="default"/>
+      </w:rPr>
+    </w:lvl>
+    <w:lvl w:ilvl="7" w:tplc="40090003" w:tentative="1">
+      <w:start w:val="1"/>
+      <w:numFmt w:val="bullet"/>
+      <w:lvlText w:val="o"/>
+      <w:lvlJc w:val="left"/>
+      <w:pPr>
+        <w:ind w:left="5760" w:hanging="360"/>
+      </w:pPr>
+      <w:rPr>
+        <w:rFonts w:ascii="Courier New" w:hAnsi="Courier New" w:cs="Courier New" w:hint="default"/>
+      </w:rPr>
+    </w:lvl>
+    <w:lvl w:ilvl="8" w:tplc="40090005" w:tentative="1">
+      <w:start w:val="1"/>
+      <w:numFmt w:val="bullet"/>
+      <w:lvlText w:val=""/>
+      <w:lvlJc w:val="left"/>
+      <w:pPr>
+        <w:ind w:left="6480" w:hanging="360"/>
+      </w:pPr>
+      <w:rPr>
+        <w:rFonts w:ascii="Wingdings" w:hAnsi="Wingdings" w:hint="default"/>
+      </w:rPr>
+    </w:lvl>
+  </w:abstractNum>
+  <w:abstractNum w:abstractNumId="1">
+    <w:nsid w:val="23645C94"/>
+    <w:multiLevelType w:val="hybridMultilevel"/>
+    <w:tmpl w:val="ACE43B6E"/>
+    <w:lvl w:ilvl="0" w:tplc="40090001">
+      <w:start w:val="1"/>
+      <w:numFmt w:val="bullet"/>
+      <w:lvlText w:val=""/>
+      <w:lvlJc w:val="left"/>
+      <w:pPr>
+        <w:ind w:left="720" w:hanging="360"/>
+      </w:pPr>
+      <w:rPr>
+        <w:rFonts w:ascii="Symbol" w:hAnsi="Symbol" w:hint="default"/>
+      </w:rPr>
+    </w:lvl>
+    <w:lvl w:ilvl="1" w:tplc="40090003" w:tentative="1">
+      <w:start w:val="1"/>
+      <w:numFmt w:val="bullet"/>
+      <w:lvlText w:val="o"/>
+      <w:lvlJc w:val="left"/>
+      <w:pPr>
+        <w:ind w:left="1440" w:hanging="360"/>
+      </w:pPr>
+      <w:rPr>
+        <w:rFonts w:ascii="Courier New" w:hAnsi="Courier New" w:cs="Courier New" w:hint="default"/>
+      </w:rPr>
+    </w:lvl>
+    <w:lvl w:ilvl="2" w:tplc="40090005" w:tentative="1">
+      <w:start w:val="1"/>
+      <w:numFmt w:val="bullet"/>
+      <w:lvlText w:val=""/>
+      <w:lvlJc w:val="left"/>
+      <w:pPr>
+        <w:ind w:left="2160" w:hanging="360"/>
+      </w:pPr>
+      <w:rPr>
+        <w:rFonts w:ascii="Wingdings" w:hAnsi="Wingdings" w:hint="default"/>
+      </w:rPr>
+    </w:lvl>
+    <w:lvl w:ilvl="3" w:tplc="40090001" w:tentative="1">
+      <w:start w:val="1"/>
+      <w:numFmt w:val="bullet"/>
+      <w:lvlText w:val=""/>
+      <w:lvlJc w:val="left"/>
+      <w:pPr>
+        <w:ind w:left="2880" w:hanging="360"/>
+      </w:pPr>
+      <w:rPr>
+        <w:rFonts w:ascii="Symbol" w:hAnsi="Symbol" w:hint="default"/>
+      </w:rPr>
+    </w:lvl>
+    <w:lvl w:ilvl="4" w:tplc="40090003" w:tentative="1">
+      <w:start w:val="1"/>
+      <w:numFmt w:val="bullet"/>
+      <w:lvlText w:val="o"/>
+      <w:lvlJc w:val="left"/>
+      <w:pPr>
+        <w:ind w:left="3600" w:hanging="360"/>
+      </w:pPr>
+      <w:rPr>
+        <w:rFonts w:ascii="Courier New" w:hAnsi="Courier New" w:cs="Courier New" w:hint="default"/>
+      </w:rPr>
+    </w:lvl>
+    <w:lvl w:ilvl="5" w:tplc="40090005" w:tentative="1">
+      <w:start w:val="1"/>
+      <w:numFmt w:val="bullet"/>
+      <w:lvlText w:val=""/>
+      <w:lvlJc w:val="left"/>
+      <w:pPr>
+        <w:ind w:left="4320" w:hanging="360"/>
+      </w:pPr>
+      <w:rPr>
+        <w:rFonts w:ascii="Wingdings" w:hAnsi="Wingdings" w:hint="default"/>
+      </w:rPr>
+    </w:lvl>
+    <w:lvl w:ilvl="6" w:tplc="40090001" w:tentative="1">
+      <w:start w:val="1"/>
+      <w:numFmt w:val="bullet"/>
+      <w:lvlText w:val=""/>
+      <w:lvlJc w:val="left"/>
+      <w:pPr>
+        <w:ind w:left="5040" w:hanging="360"/>
+      </w:pPr>
+      <w:rPr>
+        <w:rFonts w:ascii="Symbol" w:hAnsi="Symbol" w:hint="default"/>
+      </w:rPr>
+    </w:lvl>
+    <w:lvl w:ilvl="7" w:tplc="40090003" w:tentative="1">
+      <w:start w:val="1"/>
+      <w:numFmt w:val="bullet"/>
+      <w:lvlText w:val="o"/>
+      <w:lvlJc w:val="left"/>
+      <w:pPr>
+        <w:ind w:left="5760" w:hanging="360"/>
+      </w:pPr>
+      <w:rPr>
+        <w:rFonts w:ascii="Courier New" w:hAnsi="Courier New" w:cs="Courier New" w:hint="default"/>
+      </w:rPr>
+    </w:lvl>
+    <w:lvl w:ilvl="8" w:tplc="40090005" w:tentative="1">
+      <w:start w:val="1"/>
+      <w:numFmt w:val="bullet"/>
+      <w:lvlText w:val=""/>
+      <w:lvlJc w:val="left"/>
+      <w:pPr>
+        <w:ind w:left="6480" w:hanging="360"/>
+      </w:pPr>
+      <w:rPr>
+        <w:rFonts w:ascii="Wingdings" w:hAnsi="Wingdings" w:hint="default"/>
+      </w:rPr>
+    </w:lvl>
+  </w:abstractNum>
+  <w:abstractNum w:abstractNumId="2">
     <w:nsid w:val="6DDE1ACC"/>
     <w:multiLevelType w:val="hybridMultilevel"/>
     <w:tmpl w:val="D4F65D00"/>
@@ -2032,6 +2342,12 @@
     </w:lvl>
   </w:abstractNum>
   <w:num w:numId="1">
+    <w:abstractNumId w:val="2"/>
+  </w:num>
+  <w:num w:numId="2">
+    <w:abstractNumId w:val="1"/>
+  </w:num>
+  <w:num w:numId="3">
     <w:abstractNumId w:val="0"/>
   </w:num>
 </w:numbering>

</xml_diff>